<commit_message>
episode 8 - clas based component and how the useEffect works similar to class based component life cycle
</commit_message>
<xml_diff>
--- a/docs/episode 7 - route.docx
+++ b/docs/episode 7 - route.docx
@@ -2718,8 +2718,6 @@
         </w:rPr>
         <w:t>it will be considered as &lt;a href=’’&gt;</w:t>
       </w:r>
-      <w:bookmarkStart w:id="0" w:name="_GoBack"/>
-      <w:bookmarkEnd w:id="0"/>
     </w:p>
     <w:p>
       <w:pPr>
@@ -2747,7 +2745,7 @@
                     <pic:cNvPicPr/>
                   </pic:nvPicPr>
                   <pic:blipFill>
-                    <a:blip r:embed="rId4"/>
+                    <a:blip r:embed="rId5"/>
                     <a:stretch>
                       <a:fillRect/>
                     </a:stretch>
@@ -2775,6 +2773,1793 @@
         </w:rPr>
       </w:pPr>
     </w:p>
+    <w:p>
+      <w:pPr>
+        <w:rPr>
+          <w:lang w:val="en-US"/>
+        </w:rPr>
+      </w:pPr>
+      <w:r>
+        <w:rPr>
+          <w:lang w:val="en-US"/>
+        </w:rPr>
+        <w:t xml:space="preserve">There are 3 different ways the react router </w:t>
+      </w:r>
+      <w:proofErr w:type="spellStart"/>
+      <w:r>
+        <w:rPr>
+          <w:lang w:val="en-US"/>
+        </w:rPr>
+        <w:t>dom</w:t>
+      </w:r>
+      <w:proofErr w:type="spellEnd"/>
+      <w:r>
+        <w:rPr>
+          <w:lang w:val="en-US"/>
+        </w:rPr>
+        <w:t xml:space="preserve"> renders routes in </w:t>
+      </w:r>
+      <w:proofErr w:type="spellStart"/>
+      <w:r>
+        <w:rPr>
+          <w:lang w:val="en-US"/>
+        </w:rPr>
+        <w:t>ui</w:t>
+      </w:r>
+      <w:proofErr w:type="spellEnd"/>
+    </w:p>
+    <w:p>
+      <w:pPr>
+        <w:pStyle w:val="ListParagraph"/>
+        <w:numPr>
+          <w:ilvl w:val="0"/>
+          <w:numId w:val="1"/>
+        </w:numPr>
+        <w:rPr>
+          <w:lang w:val="en-US"/>
+        </w:rPr>
+      </w:pPr>
+      <w:r>
+        <w:rPr>
+          <w:lang w:val="en-US"/>
+        </w:rPr>
+        <w:t xml:space="preserve">Data </w:t>
+      </w:r>
+      <w:proofErr w:type="gramStart"/>
+      <w:r>
+        <w:rPr>
+          <w:lang w:val="en-US"/>
+        </w:rPr>
+        <w:t>mode(</w:t>
+      </w:r>
+      <w:proofErr w:type="spellStart"/>
+      <w:proofErr w:type="gramEnd"/>
+      <w:r>
+        <w:rPr>
+          <w:lang w:val="en-US"/>
+        </w:rPr>
+        <w:t>createBrowserRouter</w:t>
+      </w:r>
+      <w:proofErr w:type="spellEnd"/>
+      <w:r>
+        <w:rPr>
+          <w:lang w:val="en-US"/>
+        </w:rPr>
+        <w:t xml:space="preserve"> mentioned above) </w:t>
+      </w:r>
+      <w:r>
+        <w:rPr>
+          <w:lang w:val="en-US"/>
+        </w:rPr>
+        <w:sym w:font="Wingdings" w:char="F0E0"/>
+      </w:r>
+      <w:r>
+        <w:rPr>
+          <w:lang w:val="en-US"/>
+        </w:rPr>
+        <w:t xml:space="preserve"> it is most modern method which supports </w:t>
+      </w:r>
+      <w:proofErr w:type="spellStart"/>
+      <w:r>
+        <w:rPr>
+          <w:lang w:val="en-US"/>
+        </w:rPr>
+        <w:t>errorElements</w:t>
+      </w:r>
+      <w:proofErr w:type="spellEnd"/>
+      <w:r>
+        <w:rPr>
+          <w:lang w:val="en-US"/>
+        </w:rPr>
+        <w:t xml:space="preserve"> , </w:t>
+      </w:r>
+      <w:proofErr w:type="spellStart"/>
+      <w:r>
+        <w:rPr>
+          <w:lang w:val="en-US"/>
+        </w:rPr>
+        <w:t>useRouteError</w:t>
+      </w:r>
+      <w:proofErr w:type="spellEnd"/>
+      <w:r>
+        <w:rPr>
+          <w:lang w:val="en-US"/>
+        </w:rPr>
+        <w:t xml:space="preserve"> hook to get router specific error , loader </w:t>
+      </w:r>
+      <w:proofErr w:type="spellStart"/>
+      <w:r>
+        <w:rPr>
+          <w:lang w:val="en-US"/>
+        </w:rPr>
+        <w:t>etc</w:t>
+      </w:r>
+      <w:proofErr w:type="spellEnd"/>
+    </w:p>
+    <w:p>
+      <w:pPr>
+        <w:pStyle w:val="ListParagraph"/>
+        <w:numPr>
+          <w:ilvl w:val="0"/>
+          <w:numId w:val="1"/>
+        </w:numPr>
+        <w:rPr>
+          <w:lang w:val="en-US"/>
+        </w:rPr>
+      </w:pPr>
+      <w:r>
+        <w:rPr>
+          <w:lang w:val="en-US"/>
+        </w:rPr>
+        <w:t>Declarative approach (</w:t>
+      </w:r>
+      <w:proofErr w:type="spellStart"/>
+      <w:proofErr w:type="gramStart"/>
+      <w:r>
+        <w:rPr>
+          <w:lang w:val="en-US"/>
+        </w:rPr>
+        <w:t>browserRouters,Routes</w:t>
+      </w:r>
+      <w:proofErr w:type="gramEnd"/>
+      <w:r>
+        <w:rPr>
+          <w:lang w:val="en-US"/>
+        </w:rPr>
+        <w:t>,Route</w:t>
+      </w:r>
+      <w:proofErr w:type="spellEnd"/>
+      <w:r>
+        <w:rPr>
+          <w:lang w:val="en-US"/>
+        </w:rPr>
+        <w:t xml:space="preserve">) </w:t>
+      </w:r>
+      <w:r>
+        <w:rPr>
+          <w:lang w:val="en-US"/>
+        </w:rPr>
+        <w:sym w:font="Wingdings" w:char="F0E0"/>
+      </w:r>
+      <w:r>
+        <w:rPr>
+          <w:lang w:val="en-US"/>
+        </w:rPr>
+        <w:t xml:space="preserve"> used when we need to render route directly in </w:t>
+      </w:r>
+      <w:proofErr w:type="spellStart"/>
+      <w:r>
+        <w:rPr>
+          <w:lang w:val="en-US"/>
+        </w:rPr>
+        <w:t>jsx</w:t>
+      </w:r>
+      <w:proofErr w:type="spellEnd"/>
+      <w:r>
+        <w:rPr>
+          <w:lang w:val="en-US"/>
+        </w:rPr>
+        <w:t xml:space="preserve"> and used in single page applications but for big app it will be messy to handle route and child routes</w:t>
+      </w:r>
+    </w:p>
+    <w:p>
+      <w:pPr>
+        <w:pStyle w:val="ListParagraph"/>
+        <w:numPr>
+          <w:ilvl w:val="1"/>
+          <w:numId w:val="1"/>
+        </w:numPr>
+        <w:rPr>
+          <w:lang w:val="en-US"/>
+        </w:rPr>
+      </w:pPr>
+      <w:r>
+        <w:rPr>
+          <w:lang w:val="en-US"/>
+        </w:rPr>
+        <w:t xml:space="preserve">It does support special </w:t>
+      </w:r>
+      <w:proofErr w:type="spellStart"/>
+      <w:r>
+        <w:rPr>
+          <w:lang w:val="en-US"/>
+        </w:rPr>
+        <w:t>errorElement</w:t>
+      </w:r>
+      <w:proofErr w:type="spellEnd"/>
+      <w:r>
+        <w:rPr>
+          <w:lang w:val="en-US"/>
+        </w:rPr>
+        <w:t xml:space="preserve"> props or </w:t>
+      </w:r>
+      <w:proofErr w:type="spellStart"/>
+      <w:r>
+        <w:rPr>
+          <w:lang w:val="en-US"/>
+        </w:rPr>
+        <w:t>useRouteError</w:t>
+      </w:r>
+      <w:proofErr w:type="spellEnd"/>
+    </w:p>
+    <w:p>
+      <w:pPr>
+        <w:pStyle w:val="ListParagraph"/>
+        <w:numPr>
+          <w:ilvl w:val="1"/>
+          <w:numId w:val="1"/>
+        </w:numPr>
+        <w:rPr>
+          <w:lang w:val="en-US"/>
+        </w:rPr>
+      </w:pPr>
+      <w:r>
+        <w:rPr>
+          <w:lang w:val="en-US"/>
+        </w:rPr>
+        <w:t xml:space="preserve">The 404 error of route is handled </w:t>
+      </w:r>
+      <w:proofErr w:type="spellStart"/>
+      <w:r>
+        <w:rPr>
+          <w:lang w:val="en-US"/>
+        </w:rPr>
+        <w:t>wit</w:t>
+      </w:r>
+      <w:proofErr w:type="spellEnd"/>
+      <w:r>
+        <w:rPr>
+          <w:lang w:val="en-US"/>
+        </w:rPr>
+        <w:t xml:space="preserve"> path=’*’</w:t>
+      </w:r>
+    </w:p>
+    <w:p>
+      <w:pPr>
+        <w:ind w:left="1080"/>
+        <w:rPr>
+          <w:lang w:val="en-US"/>
+        </w:rPr>
+      </w:pPr>
+      <w:r>
+        <w:rPr>
+          <w:noProof/>
+        </w:rPr>
+        <w:drawing>
+          <wp:inline distT="0" distB="0" distL="0" distR="0" wp14:anchorId="294457A6" wp14:editId="5C48728E">
+            <wp:extent cx="5731510" cy="1616075"/>
+            <wp:effectExtent l="0" t="0" r="2540" b="3175"/>
+            <wp:docPr id="4" name="Picture 4"/>
+            <wp:cNvGraphicFramePr>
+              <a:graphicFrameLocks xmlns:a="http://schemas.openxmlformats.org/drawingml/2006/main" noChangeAspect="1"/>
+            </wp:cNvGraphicFramePr>
+            <a:graphic xmlns:a="http://schemas.openxmlformats.org/drawingml/2006/main">
+              <a:graphicData uri="http://schemas.openxmlformats.org/drawingml/2006/picture">
+                <pic:pic xmlns:pic="http://schemas.openxmlformats.org/drawingml/2006/picture">
+                  <pic:nvPicPr>
+                    <pic:cNvPr id="1" name=""/>
+                    <pic:cNvPicPr/>
+                  </pic:nvPicPr>
+                  <pic:blipFill>
+                    <a:blip r:embed="rId6"/>
+                    <a:stretch>
+                      <a:fillRect/>
+                    </a:stretch>
+                  </pic:blipFill>
+                  <pic:spPr>
+                    <a:xfrm>
+                      <a:off x="0" y="0"/>
+                      <a:ext cx="5731510" cy="1616075"/>
+                    </a:xfrm>
+                    <a:prstGeom prst="rect">
+                      <a:avLst/>
+                    </a:prstGeom>
+                  </pic:spPr>
+                </pic:pic>
+              </a:graphicData>
+            </a:graphic>
+          </wp:inline>
+        </w:drawing>
+      </w:r>
+    </w:p>
+    <w:p>
+      <w:pPr>
+        <w:shd w:val="clear" w:color="auto" w:fill="1A1A1A"/>
+        <w:spacing w:after="0" w:line="285" w:lineRule="atLeast"/>
+        <w:rPr>
+          <w:rFonts w:ascii="Consolas" w:eastAsia="Times New Roman" w:hAnsi="Consolas" w:cs="Times New Roman"/>
+          <w:color w:val="BBBBBB"/>
+          <w:sz w:val="21"/>
+          <w:szCs w:val="21"/>
+          <w:lang w:eastAsia="en-IN"/>
+        </w:rPr>
+      </w:pPr>
+      <w:r>
+        <w:rPr>
+          <w:rFonts w:ascii="Consolas" w:eastAsia="Times New Roman" w:hAnsi="Consolas" w:cs="Times New Roman"/>
+          <w:color w:val="F0F0F0"/>
+          <w:sz w:val="21"/>
+          <w:szCs w:val="21"/>
+          <w:lang w:eastAsia="en-IN"/>
+        </w:rPr>
+        <w:t xml:space="preserve">  </w:t>
+      </w:r>
+      <w:r>
+        <w:rPr>
+          <w:rFonts w:ascii="Consolas" w:eastAsia="Times New Roman" w:hAnsi="Consolas" w:cs="Times New Roman"/>
+          <w:color w:val="86897A"/>
+          <w:sz w:val="21"/>
+          <w:szCs w:val="21"/>
+          <w:lang w:eastAsia="en-IN"/>
+        </w:rPr>
+        <w:t>&lt;</w:t>
+      </w:r>
+      <w:proofErr w:type="spellStart"/>
+      <w:r>
+        <w:rPr>
+          <w:rFonts w:ascii="Consolas" w:eastAsia="Times New Roman" w:hAnsi="Consolas" w:cs="Times New Roman"/>
+          <w:color w:val="A390FF"/>
+          <w:sz w:val="21"/>
+          <w:szCs w:val="21"/>
+          <w:lang w:eastAsia="en-IN"/>
+        </w:rPr>
+        <w:t>BrowserRouter</w:t>
+      </w:r>
+      <w:proofErr w:type="spellEnd"/>
+      <w:r>
+        <w:rPr>
+          <w:rFonts w:ascii="Consolas" w:eastAsia="Times New Roman" w:hAnsi="Consolas" w:cs="Times New Roman"/>
+          <w:color w:val="86897A"/>
+          <w:sz w:val="21"/>
+          <w:szCs w:val="21"/>
+          <w:lang w:eastAsia="en-IN"/>
+        </w:rPr>
+        <w:t>&gt;</w:t>
+      </w:r>
+    </w:p>
+    <w:p>
+      <w:pPr>
+        <w:shd w:val="clear" w:color="auto" w:fill="1A1A1A"/>
+        <w:spacing w:after="0" w:line="285" w:lineRule="atLeast"/>
+        <w:rPr>
+          <w:rFonts w:ascii="Consolas" w:eastAsia="Times New Roman" w:hAnsi="Consolas" w:cs="Times New Roman"/>
+          <w:color w:val="BBBBBB"/>
+          <w:sz w:val="21"/>
+          <w:szCs w:val="21"/>
+          <w:lang w:eastAsia="en-IN"/>
+        </w:rPr>
+      </w:pPr>
+      <w:r>
+        <w:rPr>
+          <w:rFonts w:ascii="Consolas" w:eastAsia="Times New Roman" w:hAnsi="Consolas" w:cs="Times New Roman"/>
+          <w:color w:val="F0F0F0"/>
+          <w:sz w:val="21"/>
+          <w:szCs w:val="21"/>
+          <w:lang w:eastAsia="en-IN"/>
+        </w:rPr>
+        <w:t xml:space="preserve">      </w:t>
+      </w:r>
+      <w:r>
+        <w:rPr>
+          <w:rFonts w:ascii="Consolas" w:eastAsia="Times New Roman" w:hAnsi="Consolas" w:cs="Times New Roman"/>
+          <w:color w:val="86897A"/>
+          <w:sz w:val="21"/>
+          <w:szCs w:val="21"/>
+          <w:lang w:eastAsia="en-IN"/>
+        </w:rPr>
+        <w:t>&lt;</w:t>
+      </w:r>
+      <w:r>
+        <w:rPr>
+          <w:rFonts w:ascii="Consolas" w:eastAsia="Times New Roman" w:hAnsi="Consolas" w:cs="Times New Roman"/>
+          <w:color w:val="A390FF"/>
+          <w:sz w:val="21"/>
+          <w:szCs w:val="21"/>
+          <w:lang w:eastAsia="en-IN"/>
+        </w:rPr>
+        <w:t>Routes</w:t>
+      </w:r>
+      <w:r>
+        <w:rPr>
+          <w:rFonts w:ascii="Consolas" w:eastAsia="Times New Roman" w:hAnsi="Consolas" w:cs="Times New Roman"/>
+          <w:color w:val="86897A"/>
+          <w:sz w:val="21"/>
+          <w:szCs w:val="21"/>
+          <w:lang w:eastAsia="en-IN"/>
+        </w:rPr>
+        <w:t>&gt;</w:t>
+      </w:r>
+    </w:p>
+    <w:p>
+      <w:pPr>
+        <w:shd w:val="clear" w:color="auto" w:fill="1A1A1A"/>
+        <w:spacing w:after="0" w:line="285" w:lineRule="atLeast"/>
+        <w:rPr>
+          <w:rFonts w:ascii="Consolas" w:eastAsia="Times New Roman" w:hAnsi="Consolas" w:cs="Times New Roman"/>
+          <w:color w:val="BBBBBB"/>
+          <w:sz w:val="21"/>
+          <w:szCs w:val="21"/>
+          <w:lang w:eastAsia="en-IN"/>
+        </w:rPr>
+      </w:pPr>
+      <w:r>
+        <w:rPr>
+          <w:rFonts w:ascii="Consolas" w:eastAsia="Times New Roman" w:hAnsi="Consolas" w:cs="Times New Roman"/>
+          <w:color w:val="F0F0F0"/>
+          <w:sz w:val="21"/>
+          <w:szCs w:val="21"/>
+          <w:lang w:eastAsia="en-IN"/>
+        </w:rPr>
+        <w:lastRenderedPageBreak/>
+        <w:t xml:space="preserve">        </w:t>
+      </w:r>
+      <w:r>
+        <w:rPr>
+          <w:rFonts w:ascii="Consolas" w:eastAsia="Times New Roman" w:hAnsi="Consolas" w:cs="Times New Roman"/>
+          <w:color w:val="86897A"/>
+          <w:sz w:val="21"/>
+          <w:szCs w:val="21"/>
+          <w:lang w:eastAsia="en-IN"/>
+        </w:rPr>
+        <w:t>&lt;</w:t>
+      </w:r>
+      <w:r>
+        <w:rPr>
+          <w:rFonts w:ascii="Consolas" w:eastAsia="Times New Roman" w:hAnsi="Consolas" w:cs="Times New Roman"/>
+          <w:color w:val="A390FF"/>
+          <w:sz w:val="21"/>
+          <w:szCs w:val="21"/>
+          <w:lang w:eastAsia="en-IN"/>
+        </w:rPr>
+        <w:t>Route</w:t>
+      </w:r>
+      <w:r>
+        <w:rPr>
+          <w:rFonts w:ascii="Consolas" w:eastAsia="Times New Roman" w:hAnsi="Consolas" w:cs="Times New Roman"/>
+          <w:color w:val="F0F0F0"/>
+          <w:sz w:val="21"/>
+          <w:szCs w:val="21"/>
+          <w:lang w:eastAsia="en-IN"/>
+        </w:rPr>
+        <w:t xml:space="preserve"> </w:t>
+      </w:r>
+      <w:r>
+        <w:rPr>
+          <w:rFonts w:ascii="Consolas" w:eastAsia="Times New Roman" w:hAnsi="Consolas" w:cs="Times New Roman"/>
+          <w:color w:val="CABEFF"/>
+          <w:sz w:val="21"/>
+          <w:szCs w:val="21"/>
+          <w:lang w:eastAsia="en-IN"/>
+        </w:rPr>
+        <w:t>path</w:t>
+      </w:r>
+      <w:r>
+        <w:rPr>
+          <w:rFonts w:ascii="Consolas" w:eastAsia="Times New Roman" w:hAnsi="Consolas" w:cs="Times New Roman"/>
+          <w:color w:val="B3E8B4"/>
+          <w:sz w:val="21"/>
+          <w:szCs w:val="21"/>
+          <w:lang w:eastAsia="en-IN"/>
+        </w:rPr>
+        <w:t>="</w:t>
+      </w:r>
+      <w:r>
+        <w:rPr>
+          <w:rFonts w:ascii="Consolas" w:eastAsia="Times New Roman" w:hAnsi="Consolas" w:cs="Times New Roman"/>
+          <w:color w:val="BFD084"/>
+          <w:sz w:val="21"/>
+          <w:szCs w:val="21"/>
+          <w:lang w:eastAsia="en-IN"/>
+        </w:rPr>
+        <w:t>/</w:t>
+      </w:r>
+      <w:r>
+        <w:rPr>
+          <w:rFonts w:ascii="Consolas" w:eastAsia="Times New Roman" w:hAnsi="Consolas" w:cs="Times New Roman"/>
+          <w:color w:val="B3E8B4"/>
+          <w:sz w:val="21"/>
+          <w:szCs w:val="21"/>
+          <w:lang w:eastAsia="en-IN"/>
+        </w:rPr>
+        <w:t>"</w:t>
+      </w:r>
+      <w:r>
+        <w:rPr>
+          <w:rFonts w:ascii="Consolas" w:eastAsia="Times New Roman" w:hAnsi="Consolas" w:cs="Times New Roman"/>
+          <w:color w:val="F0F0F0"/>
+          <w:sz w:val="21"/>
+          <w:szCs w:val="21"/>
+          <w:lang w:eastAsia="en-IN"/>
+        </w:rPr>
+        <w:t xml:space="preserve"> </w:t>
+      </w:r>
+      <w:r>
+        <w:rPr>
+          <w:rFonts w:ascii="Consolas" w:eastAsia="Times New Roman" w:hAnsi="Consolas" w:cs="Times New Roman"/>
+          <w:color w:val="CABEFF"/>
+          <w:sz w:val="21"/>
+          <w:szCs w:val="21"/>
+          <w:lang w:eastAsia="en-IN"/>
+        </w:rPr>
+        <w:t>element</w:t>
+      </w:r>
+      <w:proofErr w:type="gramStart"/>
+      <w:r>
+        <w:rPr>
+          <w:rFonts w:ascii="Consolas" w:eastAsia="Times New Roman" w:hAnsi="Consolas" w:cs="Times New Roman"/>
+          <w:color w:val="B3E8B4"/>
+          <w:sz w:val="21"/>
+          <w:szCs w:val="21"/>
+          <w:lang w:eastAsia="en-IN"/>
+        </w:rPr>
+        <w:t>=</w:t>
+      </w:r>
+      <w:r>
+        <w:rPr>
+          <w:rFonts w:ascii="Consolas" w:eastAsia="Times New Roman" w:hAnsi="Consolas" w:cs="Times New Roman"/>
+          <w:color w:val="86897A"/>
+          <w:sz w:val="21"/>
+          <w:szCs w:val="21"/>
+          <w:lang w:eastAsia="en-IN"/>
+        </w:rPr>
+        <w:t>{</w:t>
+      </w:r>
+      <w:proofErr w:type="gramEnd"/>
+      <w:r>
+        <w:rPr>
+          <w:rFonts w:ascii="Consolas" w:eastAsia="Times New Roman" w:hAnsi="Consolas" w:cs="Times New Roman"/>
+          <w:color w:val="86897A"/>
+          <w:sz w:val="21"/>
+          <w:szCs w:val="21"/>
+          <w:lang w:eastAsia="en-IN"/>
+        </w:rPr>
+        <w:t>&lt;</w:t>
+      </w:r>
+      <w:r>
+        <w:rPr>
+          <w:rFonts w:ascii="Consolas" w:eastAsia="Times New Roman" w:hAnsi="Consolas" w:cs="Times New Roman"/>
+          <w:color w:val="A390FF"/>
+          <w:sz w:val="21"/>
+          <w:szCs w:val="21"/>
+          <w:lang w:eastAsia="en-IN"/>
+        </w:rPr>
+        <w:t>App</w:t>
+      </w:r>
+      <w:r>
+        <w:rPr>
+          <w:rFonts w:ascii="Consolas" w:eastAsia="Times New Roman" w:hAnsi="Consolas" w:cs="Times New Roman"/>
+          <w:color w:val="F0F0F0"/>
+          <w:sz w:val="21"/>
+          <w:szCs w:val="21"/>
+          <w:lang w:eastAsia="en-IN"/>
+        </w:rPr>
+        <w:t xml:space="preserve"> </w:t>
+      </w:r>
+      <w:r>
+        <w:rPr>
+          <w:rFonts w:ascii="Consolas" w:eastAsia="Times New Roman" w:hAnsi="Consolas" w:cs="Times New Roman"/>
+          <w:color w:val="86897A"/>
+          <w:sz w:val="21"/>
+          <w:szCs w:val="21"/>
+          <w:lang w:eastAsia="en-IN"/>
+        </w:rPr>
+        <w:t>/&gt;}</w:t>
+      </w:r>
+      <w:r>
+        <w:rPr>
+          <w:rFonts w:ascii="Consolas" w:eastAsia="Times New Roman" w:hAnsi="Consolas" w:cs="Times New Roman"/>
+          <w:color w:val="F0F0F0"/>
+          <w:sz w:val="21"/>
+          <w:szCs w:val="21"/>
+          <w:lang w:eastAsia="en-IN"/>
+        </w:rPr>
+        <w:t xml:space="preserve"> </w:t>
+      </w:r>
+      <w:r>
+        <w:rPr>
+          <w:rFonts w:ascii="Consolas" w:eastAsia="Times New Roman" w:hAnsi="Consolas" w:cs="Times New Roman"/>
+          <w:color w:val="86897A"/>
+          <w:sz w:val="21"/>
+          <w:szCs w:val="21"/>
+          <w:lang w:eastAsia="en-IN"/>
+        </w:rPr>
+        <w:t>/&gt;</w:t>
+      </w:r>
+    </w:p>
+    <w:p>
+      <w:pPr>
+        <w:shd w:val="clear" w:color="auto" w:fill="1A1A1A"/>
+        <w:spacing w:after="0" w:line="285" w:lineRule="atLeast"/>
+        <w:rPr>
+          <w:rFonts w:ascii="Consolas" w:eastAsia="Times New Roman" w:hAnsi="Consolas" w:cs="Times New Roman"/>
+          <w:color w:val="BBBBBB"/>
+          <w:sz w:val="21"/>
+          <w:szCs w:val="21"/>
+          <w:lang w:eastAsia="en-IN"/>
+        </w:rPr>
+      </w:pPr>
+      <w:r>
+        <w:rPr>
+          <w:rFonts w:ascii="Consolas" w:eastAsia="Times New Roman" w:hAnsi="Consolas" w:cs="Times New Roman"/>
+          <w:color w:val="F0F0F0"/>
+          <w:sz w:val="21"/>
+          <w:szCs w:val="21"/>
+          <w:lang w:eastAsia="en-IN"/>
+        </w:rPr>
+        <w:t xml:space="preserve">        </w:t>
+      </w:r>
+      <w:r>
+        <w:rPr>
+          <w:rFonts w:ascii="Consolas" w:eastAsia="Times New Roman" w:hAnsi="Consolas" w:cs="Times New Roman"/>
+          <w:color w:val="86897A"/>
+          <w:sz w:val="21"/>
+          <w:szCs w:val="21"/>
+          <w:lang w:eastAsia="en-IN"/>
+        </w:rPr>
+        <w:t>&lt;</w:t>
+      </w:r>
+      <w:r>
+        <w:rPr>
+          <w:rFonts w:ascii="Consolas" w:eastAsia="Times New Roman" w:hAnsi="Consolas" w:cs="Times New Roman"/>
+          <w:color w:val="A390FF"/>
+          <w:sz w:val="21"/>
+          <w:szCs w:val="21"/>
+          <w:lang w:eastAsia="en-IN"/>
+        </w:rPr>
+        <w:t>Route</w:t>
+      </w:r>
+      <w:r>
+        <w:rPr>
+          <w:rFonts w:ascii="Consolas" w:eastAsia="Times New Roman" w:hAnsi="Consolas" w:cs="Times New Roman"/>
+          <w:color w:val="F0F0F0"/>
+          <w:sz w:val="21"/>
+          <w:szCs w:val="21"/>
+          <w:lang w:eastAsia="en-IN"/>
+        </w:rPr>
+        <w:t xml:space="preserve"> </w:t>
+      </w:r>
+      <w:r>
+        <w:rPr>
+          <w:rFonts w:ascii="Consolas" w:eastAsia="Times New Roman" w:hAnsi="Consolas" w:cs="Times New Roman"/>
+          <w:color w:val="CABEFF"/>
+          <w:sz w:val="21"/>
+          <w:szCs w:val="21"/>
+          <w:lang w:eastAsia="en-IN"/>
+        </w:rPr>
+        <w:t>path</w:t>
+      </w:r>
+      <w:r>
+        <w:rPr>
+          <w:rFonts w:ascii="Consolas" w:eastAsia="Times New Roman" w:hAnsi="Consolas" w:cs="Times New Roman"/>
+          <w:color w:val="B3E8B4"/>
+          <w:sz w:val="21"/>
+          <w:szCs w:val="21"/>
+          <w:lang w:eastAsia="en-IN"/>
+        </w:rPr>
+        <w:t>="</w:t>
+      </w:r>
+      <w:r>
+        <w:rPr>
+          <w:rFonts w:ascii="Consolas" w:eastAsia="Times New Roman" w:hAnsi="Consolas" w:cs="Times New Roman"/>
+          <w:color w:val="BFD084"/>
+          <w:sz w:val="21"/>
+          <w:szCs w:val="21"/>
+          <w:lang w:eastAsia="en-IN"/>
+        </w:rPr>
+        <w:t>/user</w:t>
+      </w:r>
+      <w:r>
+        <w:rPr>
+          <w:rFonts w:ascii="Consolas" w:eastAsia="Times New Roman" w:hAnsi="Consolas" w:cs="Times New Roman"/>
+          <w:color w:val="B3E8B4"/>
+          <w:sz w:val="21"/>
+          <w:szCs w:val="21"/>
+          <w:lang w:eastAsia="en-IN"/>
+        </w:rPr>
+        <w:t>"</w:t>
+      </w:r>
+      <w:r>
+        <w:rPr>
+          <w:rFonts w:ascii="Consolas" w:eastAsia="Times New Roman" w:hAnsi="Consolas" w:cs="Times New Roman"/>
+          <w:color w:val="F0F0F0"/>
+          <w:sz w:val="21"/>
+          <w:szCs w:val="21"/>
+          <w:lang w:eastAsia="en-IN"/>
+        </w:rPr>
+        <w:t xml:space="preserve"> </w:t>
+      </w:r>
+      <w:r>
+        <w:rPr>
+          <w:rFonts w:ascii="Consolas" w:eastAsia="Times New Roman" w:hAnsi="Consolas" w:cs="Times New Roman"/>
+          <w:color w:val="CABEFF"/>
+          <w:sz w:val="21"/>
+          <w:szCs w:val="21"/>
+          <w:lang w:eastAsia="en-IN"/>
+        </w:rPr>
+        <w:t>element</w:t>
+      </w:r>
+      <w:proofErr w:type="gramStart"/>
+      <w:r>
+        <w:rPr>
+          <w:rFonts w:ascii="Consolas" w:eastAsia="Times New Roman" w:hAnsi="Consolas" w:cs="Times New Roman"/>
+          <w:color w:val="B3E8B4"/>
+          <w:sz w:val="21"/>
+          <w:szCs w:val="21"/>
+          <w:lang w:eastAsia="en-IN"/>
+        </w:rPr>
+        <w:t>=</w:t>
+      </w:r>
+      <w:r>
+        <w:rPr>
+          <w:rFonts w:ascii="Consolas" w:eastAsia="Times New Roman" w:hAnsi="Consolas" w:cs="Times New Roman"/>
+          <w:color w:val="86897A"/>
+          <w:sz w:val="21"/>
+          <w:szCs w:val="21"/>
+          <w:lang w:eastAsia="en-IN"/>
+        </w:rPr>
+        <w:t>{</w:t>
+      </w:r>
+      <w:proofErr w:type="gramEnd"/>
+      <w:r>
+        <w:rPr>
+          <w:rFonts w:ascii="Consolas" w:eastAsia="Times New Roman" w:hAnsi="Consolas" w:cs="Times New Roman"/>
+          <w:color w:val="86897A"/>
+          <w:sz w:val="21"/>
+          <w:szCs w:val="21"/>
+          <w:lang w:eastAsia="en-IN"/>
+        </w:rPr>
+        <w:t>&lt;</w:t>
+      </w:r>
+      <w:r>
+        <w:rPr>
+          <w:rFonts w:ascii="Consolas" w:eastAsia="Times New Roman" w:hAnsi="Consolas" w:cs="Times New Roman"/>
+          <w:color w:val="A390FF"/>
+          <w:sz w:val="21"/>
+          <w:szCs w:val="21"/>
+          <w:lang w:eastAsia="en-IN"/>
+        </w:rPr>
+        <w:t>User</w:t>
+      </w:r>
+      <w:r>
+        <w:rPr>
+          <w:rFonts w:ascii="Consolas" w:eastAsia="Times New Roman" w:hAnsi="Consolas" w:cs="Times New Roman"/>
+          <w:color w:val="F0F0F0"/>
+          <w:sz w:val="21"/>
+          <w:szCs w:val="21"/>
+          <w:lang w:eastAsia="en-IN"/>
+        </w:rPr>
+        <w:t xml:space="preserve"> </w:t>
+      </w:r>
+      <w:r>
+        <w:rPr>
+          <w:rFonts w:ascii="Consolas" w:eastAsia="Times New Roman" w:hAnsi="Consolas" w:cs="Times New Roman"/>
+          <w:color w:val="86897A"/>
+          <w:sz w:val="21"/>
+          <w:szCs w:val="21"/>
+          <w:lang w:eastAsia="en-IN"/>
+        </w:rPr>
+        <w:t>/&gt;}&gt;</w:t>
+      </w:r>
+    </w:p>
+    <w:p>
+      <w:pPr>
+        <w:shd w:val="clear" w:color="auto" w:fill="1A1A1A"/>
+        <w:spacing w:after="0" w:line="285" w:lineRule="atLeast"/>
+        <w:rPr>
+          <w:rFonts w:ascii="Consolas" w:eastAsia="Times New Roman" w:hAnsi="Consolas" w:cs="Times New Roman"/>
+          <w:color w:val="BBBBBB"/>
+          <w:sz w:val="21"/>
+          <w:szCs w:val="21"/>
+          <w:lang w:eastAsia="en-IN"/>
+        </w:rPr>
+      </w:pPr>
+      <w:r>
+        <w:rPr>
+          <w:rFonts w:ascii="Consolas" w:eastAsia="Times New Roman" w:hAnsi="Consolas" w:cs="Times New Roman"/>
+          <w:color w:val="F0F0F0"/>
+          <w:sz w:val="21"/>
+          <w:szCs w:val="21"/>
+          <w:lang w:eastAsia="en-IN"/>
+        </w:rPr>
+        <w:t xml:space="preserve">          </w:t>
+      </w:r>
+      <w:r>
+        <w:rPr>
+          <w:rFonts w:ascii="Consolas" w:eastAsia="Times New Roman" w:hAnsi="Consolas" w:cs="Times New Roman"/>
+          <w:color w:val="86897A"/>
+          <w:sz w:val="21"/>
+          <w:szCs w:val="21"/>
+          <w:lang w:eastAsia="en-IN"/>
+        </w:rPr>
+        <w:t>{</w:t>
+      </w:r>
+      <w:r>
+        <w:rPr>
+          <w:rFonts w:ascii="Consolas" w:eastAsia="Times New Roman" w:hAnsi="Consolas" w:cs="Times New Roman"/>
+          <w:color w:val="6F6F6F"/>
+          <w:sz w:val="21"/>
+          <w:szCs w:val="21"/>
+          <w:lang w:eastAsia="en-IN"/>
+        </w:rPr>
+        <w:t>/* act as default route for /user */</w:t>
+      </w:r>
+      <w:r>
+        <w:rPr>
+          <w:rFonts w:ascii="Consolas" w:eastAsia="Times New Roman" w:hAnsi="Consolas" w:cs="Times New Roman"/>
+          <w:color w:val="86897A"/>
+          <w:sz w:val="21"/>
+          <w:szCs w:val="21"/>
+          <w:lang w:eastAsia="en-IN"/>
+        </w:rPr>
+        <w:t>}</w:t>
+      </w:r>
+    </w:p>
+    <w:p>
+      <w:pPr>
+        <w:shd w:val="clear" w:color="auto" w:fill="1A1A1A"/>
+        <w:spacing w:after="0" w:line="285" w:lineRule="atLeast"/>
+        <w:rPr>
+          <w:rFonts w:ascii="Consolas" w:eastAsia="Times New Roman" w:hAnsi="Consolas" w:cs="Times New Roman"/>
+          <w:color w:val="BBBBBB"/>
+          <w:sz w:val="21"/>
+          <w:szCs w:val="21"/>
+          <w:lang w:eastAsia="en-IN"/>
+        </w:rPr>
+      </w:pPr>
+      <w:r>
+        <w:rPr>
+          <w:rFonts w:ascii="Consolas" w:eastAsia="Times New Roman" w:hAnsi="Consolas" w:cs="Times New Roman"/>
+          <w:color w:val="F0F0F0"/>
+          <w:sz w:val="21"/>
+          <w:szCs w:val="21"/>
+          <w:lang w:eastAsia="en-IN"/>
+        </w:rPr>
+        <w:t xml:space="preserve">          </w:t>
+      </w:r>
+      <w:r>
+        <w:rPr>
+          <w:rFonts w:ascii="Consolas" w:eastAsia="Times New Roman" w:hAnsi="Consolas" w:cs="Times New Roman"/>
+          <w:color w:val="86897A"/>
+          <w:sz w:val="21"/>
+          <w:szCs w:val="21"/>
+          <w:lang w:eastAsia="en-IN"/>
+        </w:rPr>
+        <w:t>&lt;</w:t>
+      </w:r>
+      <w:r>
+        <w:rPr>
+          <w:rFonts w:ascii="Consolas" w:eastAsia="Times New Roman" w:hAnsi="Consolas" w:cs="Times New Roman"/>
+          <w:color w:val="A390FF"/>
+          <w:sz w:val="21"/>
+          <w:szCs w:val="21"/>
+          <w:lang w:eastAsia="en-IN"/>
+        </w:rPr>
+        <w:t>Route</w:t>
+      </w:r>
+      <w:r>
+        <w:rPr>
+          <w:rFonts w:ascii="Consolas" w:eastAsia="Times New Roman" w:hAnsi="Consolas" w:cs="Times New Roman"/>
+          <w:color w:val="F0F0F0"/>
+          <w:sz w:val="21"/>
+          <w:szCs w:val="21"/>
+          <w:lang w:eastAsia="en-IN"/>
+        </w:rPr>
+        <w:t xml:space="preserve"> </w:t>
+      </w:r>
+      <w:r>
+        <w:rPr>
+          <w:rFonts w:ascii="Consolas" w:eastAsia="Times New Roman" w:hAnsi="Consolas" w:cs="Times New Roman"/>
+          <w:color w:val="CABEFF"/>
+          <w:sz w:val="21"/>
+          <w:szCs w:val="21"/>
+          <w:lang w:eastAsia="en-IN"/>
+        </w:rPr>
+        <w:t>index</w:t>
+      </w:r>
+      <w:r>
+        <w:rPr>
+          <w:rFonts w:ascii="Consolas" w:eastAsia="Times New Roman" w:hAnsi="Consolas" w:cs="Times New Roman"/>
+          <w:color w:val="F0F0F0"/>
+          <w:sz w:val="21"/>
+          <w:szCs w:val="21"/>
+          <w:lang w:eastAsia="en-IN"/>
+        </w:rPr>
+        <w:t xml:space="preserve"> </w:t>
+      </w:r>
+      <w:r>
+        <w:rPr>
+          <w:rFonts w:ascii="Consolas" w:eastAsia="Times New Roman" w:hAnsi="Consolas" w:cs="Times New Roman"/>
+          <w:color w:val="CABEFF"/>
+          <w:sz w:val="21"/>
+          <w:szCs w:val="21"/>
+          <w:lang w:eastAsia="en-IN"/>
+        </w:rPr>
+        <w:t>element</w:t>
+      </w:r>
+      <w:proofErr w:type="gramStart"/>
+      <w:r>
+        <w:rPr>
+          <w:rFonts w:ascii="Consolas" w:eastAsia="Times New Roman" w:hAnsi="Consolas" w:cs="Times New Roman"/>
+          <w:color w:val="B3E8B4"/>
+          <w:sz w:val="21"/>
+          <w:szCs w:val="21"/>
+          <w:lang w:eastAsia="en-IN"/>
+        </w:rPr>
+        <w:t>=</w:t>
+      </w:r>
+      <w:r>
+        <w:rPr>
+          <w:rFonts w:ascii="Consolas" w:eastAsia="Times New Roman" w:hAnsi="Consolas" w:cs="Times New Roman"/>
+          <w:color w:val="86897A"/>
+          <w:sz w:val="21"/>
+          <w:szCs w:val="21"/>
+          <w:lang w:eastAsia="en-IN"/>
+        </w:rPr>
+        <w:t>{</w:t>
+      </w:r>
+      <w:proofErr w:type="gramEnd"/>
+      <w:r>
+        <w:rPr>
+          <w:rFonts w:ascii="Consolas" w:eastAsia="Times New Roman" w:hAnsi="Consolas" w:cs="Times New Roman"/>
+          <w:color w:val="86897A"/>
+          <w:sz w:val="21"/>
+          <w:szCs w:val="21"/>
+          <w:lang w:eastAsia="en-IN"/>
+        </w:rPr>
+        <w:t>&lt;</w:t>
+      </w:r>
+      <w:proofErr w:type="spellStart"/>
+      <w:r>
+        <w:rPr>
+          <w:rFonts w:ascii="Consolas" w:eastAsia="Times New Roman" w:hAnsi="Consolas" w:cs="Times New Roman"/>
+          <w:color w:val="A390FF"/>
+          <w:sz w:val="21"/>
+          <w:szCs w:val="21"/>
+          <w:lang w:eastAsia="en-IN"/>
+        </w:rPr>
+        <w:t>IndexUser</w:t>
+      </w:r>
+      <w:proofErr w:type="spellEnd"/>
+      <w:r>
+        <w:rPr>
+          <w:rFonts w:ascii="Consolas" w:eastAsia="Times New Roman" w:hAnsi="Consolas" w:cs="Times New Roman"/>
+          <w:color w:val="F0F0F0"/>
+          <w:sz w:val="21"/>
+          <w:szCs w:val="21"/>
+          <w:lang w:eastAsia="en-IN"/>
+        </w:rPr>
+        <w:t xml:space="preserve"> </w:t>
+      </w:r>
+      <w:r>
+        <w:rPr>
+          <w:rFonts w:ascii="Consolas" w:eastAsia="Times New Roman" w:hAnsi="Consolas" w:cs="Times New Roman"/>
+          <w:color w:val="86897A"/>
+          <w:sz w:val="21"/>
+          <w:szCs w:val="21"/>
+          <w:lang w:eastAsia="en-IN"/>
+        </w:rPr>
+        <w:t>/&gt;}</w:t>
+      </w:r>
+      <w:r>
+        <w:rPr>
+          <w:rFonts w:ascii="Consolas" w:eastAsia="Times New Roman" w:hAnsi="Consolas" w:cs="Times New Roman"/>
+          <w:color w:val="F0F0F0"/>
+          <w:sz w:val="21"/>
+          <w:szCs w:val="21"/>
+          <w:lang w:eastAsia="en-IN"/>
+        </w:rPr>
+        <w:t xml:space="preserve"> </w:t>
+      </w:r>
+      <w:r>
+        <w:rPr>
+          <w:rFonts w:ascii="Consolas" w:eastAsia="Times New Roman" w:hAnsi="Consolas" w:cs="Times New Roman"/>
+          <w:color w:val="86897A"/>
+          <w:sz w:val="21"/>
+          <w:szCs w:val="21"/>
+          <w:lang w:eastAsia="en-IN"/>
+        </w:rPr>
+        <w:t>/&gt;</w:t>
+      </w:r>
+    </w:p>
+    <w:p>
+      <w:pPr>
+        <w:shd w:val="clear" w:color="auto" w:fill="1A1A1A"/>
+        <w:spacing w:after="0" w:line="285" w:lineRule="atLeast"/>
+        <w:rPr>
+          <w:rFonts w:ascii="Consolas" w:eastAsia="Times New Roman" w:hAnsi="Consolas" w:cs="Times New Roman"/>
+          <w:color w:val="BBBBBB"/>
+          <w:sz w:val="21"/>
+          <w:szCs w:val="21"/>
+          <w:lang w:eastAsia="en-IN"/>
+        </w:rPr>
+      </w:pPr>
+    </w:p>
+    <w:p>
+      <w:pPr>
+        <w:shd w:val="clear" w:color="auto" w:fill="1A1A1A"/>
+        <w:spacing w:after="0" w:line="285" w:lineRule="atLeast"/>
+        <w:rPr>
+          <w:rFonts w:ascii="Consolas" w:eastAsia="Times New Roman" w:hAnsi="Consolas" w:cs="Times New Roman"/>
+          <w:color w:val="BBBBBB"/>
+          <w:sz w:val="21"/>
+          <w:szCs w:val="21"/>
+          <w:lang w:eastAsia="en-IN"/>
+        </w:rPr>
+      </w:pPr>
+      <w:r>
+        <w:rPr>
+          <w:rFonts w:ascii="Consolas" w:eastAsia="Times New Roman" w:hAnsi="Consolas" w:cs="Times New Roman"/>
+          <w:color w:val="F0F0F0"/>
+          <w:sz w:val="21"/>
+          <w:szCs w:val="21"/>
+          <w:lang w:eastAsia="en-IN"/>
+        </w:rPr>
+        <w:t xml:space="preserve">          </w:t>
+      </w:r>
+      <w:r>
+        <w:rPr>
+          <w:rFonts w:ascii="Consolas" w:eastAsia="Times New Roman" w:hAnsi="Consolas" w:cs="Times New Roman"/>
+          <w:color w:val="86897A"/>
+          <w:sz w:val="21"/>
+          <w:szCs w:val="21"/>
+          <w:lang w:eastAsia="en-IN"/>
+        </w:rPr>
+        <w:t>{</w:t>
+      </w:r>
+      <w:r>
+        <w:rPr>
+          <w:rFonts w:ascii="Consolas" w:eastAsia="Times New Roman" w:hAnsi="Consolas" w:cs="Times New Roman"/>
+          <w:color w:val="6F6F6F"/>
+          <w:sz w:val="21"/>
+          <w:szCs w:val="21"/>
+          <w:lang w:eastAsia="en-IN"/>
+        </w:rPr>
+        <w:t>/* nested route */</w:t>
+      </w:r>
+      <w:r>
+        <w:rPr>
+          <w:rFonts w:ascii="Consolas" w:eastAsia="Times New Roman" w:hAnsi="Consolas" w:cs="Times New Roman"/>
+          <w:color w:val="86897A"/>
+          <w:sz w:val="21"/>
+          <w:szCs w:val="21"/>
+          <w:lang w:eastAsia="en-IN"/>
+        </w:rPr>
+        <w:t>}</w:t>
+      </w:r>
+    </w:p>
+    <w:p>
+      <w:pPr>
+        <w:shd w:val="clear" w:color="auto" w:fill="1A1A1A"/>
+        <w:spacing w:after="0" w:line="285" w:lineRule="atLeast"/>
+        <w:rPr>
+          <w:rFonts w:ascii="Consolas" w:eastAsia="Times New Roman" w:hAnsi="Consolas" w:cs="Times New Roman"/>
+          <w:color w:val="BBBBBB"/>
+          <w:sz w:val="21"/>
+          <w:szCs w:val="21"/>
+          <w:lang w:eastAsia="en-IN"/>
+        </w:rPr>
+      </w:pPr>
+      <w:r>
+        <w:rPr>
+          <w:rFonts w:ascii="Consolas" w:eastAsia="Times New Roman" w:hAnsi="Consolas" w:cs="Times New Roman"/>
+          <w:color w:val="F0F0F0"/>
+          <w:sz w:val="21"/>
+          <w:szCs w:val="21"/>
+          <w:lang w:eastAsia="en-IN"/>
+        </w:rPr>
+        <w:t xml:space="preserve">          </w:t>
+      </w:r>
+      <w:r>
+        <w:rPr>
+          <w:rFonts w:ascii="Consolas" w:eastAsia="Times New Roman" w:hAnsi="Consolas" w:cs="Times New Roman"/>
+          <w:color w:val="86897A"/>
+          <w:sz w:val="21"/>
+          <w:szCs w:val="21"/>
+          <w:lang w:eastAsia="en-IN"/>
+        </w:rPr>
+        <w:t>&lt;</w:t>
+      </w:r>
+      <w:r>
+        <w:rPr>
+          <w:rFonts w:ascii="Consolas" w:eastAsia="Times New Roman" w:hAnsi="Consolas" w:cs="Times New Roman"/>
+          <w:color w:val="A390FF"/>
+          <w:sz w:val="21"/>
+          <w:szCs w:val="21"/>
+          <w:lang w:eastAsia="en-IN"/>
+        </w:rPr>
+        <w:t>Route</w:t>
+      </w:r>
+      <w:r>
+        <w:rPr>
+          <w:rFonts w:ascii="Consolas" w:eastAsia="Times New Roman" w:hAnsi="Consolas" w:cs="Times New Roman"/>
+          <w:color w:val="F0F0F0"/>
+          <w:sz w:val="21"/>
+          <w:szCs w:val="21"/>
+          <w:lang w:eastAsia="en-IN"/>
+        </w:rPr>
+        <w:t xml:space="preserve"> </w:t>
+      </w:r>
+      <w:r>
+        <w:rPr>
+          <w:rFonts w:ascii="Consolas" w:eastAsia="Times New Roman" w:hAnsi="Consolas" w:cs="Times New Roman"/>
+          <w:color w:val="CABEFF"/>
+          <w:sz w:val="21"/>
+          <w:szCs w:val="21"/>
+          <w:lang w:eastAsia="en-IN"/>
+        </w:rPr>
+        <w:t>path</w:t>
+      </w:r>
+      <w:r>
+        <w:rPr>
+          <w:rFonts w:ascii="Consolas" w:eastAsia="Times New Roman" w:hAnsi="Consolas" w:cs="Times New Roman"/>
+          <w:color w:val="B3E8B4"/>
+          <w:sz w:val="21"/>
+          <w:szCs w:val="21"/>
+          <w:lang w:eastAsia="en-IN"/>
+        </w:rPr>
+        <w:t>="</w:t>
+      </w:r>
+      <w:r>
+        <w:rPr>
+          <w:rFonts w:ascii="Consolas" w:eastAsia="Times New Roman" w:hAnsi="Consolas" w:cs="Times New Roman"/>
+          <w:color w:val="BFD084"/>
+          <w:sz w:val="21"/>
+          <w:szCs w:val="21"/>
+          <w:lang w:eastAsia="en-IN"/>
+        </w:rPr>
+        <w:t>child</w:t>
+      </w:r>
+      <w:r>
+        <w:rPr>
+          <w:rFonts w:ascii="Consolas" w:eastAsia="Times New Roman" w:hAnsi="Consolas" w:cs="Times New Roman"/>
+          <w:color w:val="B3E8B4"/>
+          <w:sz w:val="21"/>
+          <w:szCs w:val="21"/>
+          <w:lang w:eastAsia="en-IN"/>
+        </w:rPr>
+        <w:t>"</w:t>
+      </w:r>
+      <w:r>
+        <w:rPr>
+          <w:rFonts w:ascii="Consolas" w:eastAsia="Times New Roman" w:hAnsi="Consolas" w:cs="Times New Roman"/>
+          <w:color w:val="F0F0F0"/>
+          <w:sz w:val="21"/>
+          <w:szCs w:val="21"/>
+          <w:lang w:eastAsia="en-IN"/>
+        </w:rPr>
+        <w:t xml:space="preserve"> </w:t>
+      </w:r>
+      <w:r>
+        <w:rPr>
+          <w:rFonts w:ascii="Consolas" w:eastAsia="Times New Roman" w:hAnsi="Consolas" w:cs="Times New Roman"/>
+          <w:color w:val="CABEFF"/>
+          <w:sz w:val="21"/>
+          <w:szCs w:val="21"/>
+          <w:lang w:eastAsia="en-IN"/>
+        </w:rPr>
+        <w:t>element</w:t>
+      </w:r>
+      <w:proofErr w:type="gramStart"/>
+      <w:r>
+        <w:rPr>
+          <w:rFonts w:ascii="Consolas" w:eastAsia="Times New Roman" w:hAnsi="Consolas" w:cs="Times New Roman"/>
+          <w:color w:val="B3E8B4"/>
+          <w:sz w:val="21"/>
+          <w:szCs w:val="21"/>
+          <w:lang w:eastAsia="en-IN"/>
+        </w:rPr>
+        <w:t>=</w:t>
+      </w:r>
+      <w:r>
+        <w:rPr>
+          <w:rFonts w:ascii="Consolas" w:eastAsia="Times New Roman" w:hAnsi="Consolas" w:cs="Times New Roman"/>
+          <w:color w:val="86897A"/>
+          <w:sz w:val="21"/>
+          <w:szCs w:val="21"/>
+          <w:lang w:eastAsia="en-IN"/>
+        </w:rPr>
+        <w:t>{</w:t>
+      </w:r>
+      <w:proofErr w:type="gramEnd"/>
+      <w:r>
+        <w:rPr>
+          <w:rFonts w:ascii="Consolas" w:eastAsia="Times New Roman" w:hAnsi="Consolas" w:cs="Times New Roman"/>
+          <w:color w:val="86897A"/>
+          <w:sz w:val="21"/>
+          <w:szCs w:val="21"/>
+          <w:lang w:eastAsia="en-IN"/>
+        </w:rPr>
+        <w:t>&lt;</w:t>
+      </w:r>
+      <w:r>
+        <w:rPr>
+          <w:rFonts w:ascii="Consolas" w:eastAsia="Times New Roman" w:hAnsi="Consolas" w:cs="Times New Roman"/>
+          <w:color w:val="A390FF"/>
+          <w:sz w:val="21"/>
+          <w:szCs w:val="21"/>
+          <w:lang w:eastAsia="en-IN"/>
+        </w:rPr>
+        <w:t>Child</w:t>
+      </w:r>
+      <w:r>
+        <w:rPr>
+          <w:rFonts w:ascii="Consolas" w:eastAsia="Times New Roman" w:hAnsi="Consolas" w:cs="Times New Roman"/>
+          <w:color w:val="F0F0F0"/>
+          <w:sz w:val="21"/>
+          <w:szCs w:val="21"/>
+          <w:lang w:eastAsia="en-IN"/>
+        </w:rPr>
+        <w:t xml:space="preserve"> </w:t>
+      </w:r>
+      <w:r>
+        <w:rPr>
+          <w:rFonts w:ascii="Consolas" w:eastAsia="Times New Roman" w:hAnsi="Consolas" w:cs="Times New Roman"/>
+          <w:color w:val="86897A"/>
+          <w:sz w:val="21"/>
+          <w:szCs w:val="21"/>
+          <w:lang w:eastAsia="en-IN"/>
+        </w:rPr>
+        <w:t>/&gt;}</w:t>
+      </w:r>
+      <w:r>
+        <w:rPr>
+          <w:rFonts w:ascii="Consolas" w:eastAsia="Times New Roman" w:hAnsi="Consolas" w:cs="Times New Roman"/>
+          <w:color w:val="F0F0F0"/>
+          <w:sz w:val="21"/>
+          <w:szCs w:val="21"/>
+          <w:lang w:eastAsia="en-IN"/>
+        </w:rPr>
+        <w:t xml:space="preserve"> </w:t>
+      </w:r>
+      <w:r>
+        <w:rPr>
+          <w:rFonts w:ascii="Consolas" w:eastAsia="Times New Roman" w:hAnsi="Consolas" w:cs="Times New Roman"/>
+          <w:color w:val="86897A"/>
+          <w:sz w:val="21"/>
+          <w:szCs w:val="21"/>
+          <w:lang w:eastAsia="en-IN"/>
+        </w:rPr>
+        <w:t>/&gt;</w:t>
+      </w:r>
+    </w:p>
+    <w:p>
+      <w:pPr>
+        <w:shd w:val="clear" w:color="auto" w:fill="1A1A1A"/>
+        <w:spacing w:after="0" w:line="285" w:lineRule="atLeast"/>
+        <w:rPr>
+          <w:rFonts w:ascii="Consolas" w:eastAsia="Times New Roman" w:hAnsi="Consolas" w:cs="Times New Roman"/>
+          <w:color w:val="BBBBBB"/>
+          <w:sz w:val="21"/>
+          <w:szCs w:val="21"/>
+          <w:lang w:eastAsia="en-IN"/>
+        </w:rPr>
+      </w:pPr>
+      <w:r>
+        <w:rPr>
+          <w:rFonts w:ascii="Consolas" w:eastAsia="Times New Roman" w:hAnsi="Consolas" w:cs="Times New Roman"/>
+          <w:color w:val="F0F0F0"/>
+          <w:sz w:val="21"/>
+          <w:szCs w:val="21"/>
+          <w:lang w:eastAsia="en-IN"/>
+        </w:rPr>
+        <w:t xml:space="preserve">        </w:t>
+      </w:r>
+      <w:r>
+        <w:rPr>
+          <w:rFonts w:ascii="Consolas" w:eastAsia="Times New Roman" w:hAnsi="Consolas" w:cs="Times New Roman"/>
+          <w:color w:val="86897A"/>
+          <w:sz w:val="21"/>
+          <w:szCs w:val="21"/>
+          <w:lang w:eastAsia="en-IN"/>
+        </w:rPr>
+        <w:t>&lt;/</w:t>
+      </w:r>
+      <w:r>
+        <w:rPr>
+          <w:rFonts w:ascii="Consolas" w:eastAsia="Times New Roman" w:hAnsi="Consolas" w:cs="Times New Roman"/>
+          <w:color w:val="A390FF"/>
+          <w:sz w:val="21"/>
+          <w:szCs w:val="21"/>
+          <w:lang w:eastAsia="en-IN"/>
+        </w:rPr>
+        <w:t>Route</w:t>
+      </w:r>
+      <w:r>
+        <w:rPr>
+          <w:rFonts w:ascii="Consolas" w:eastAsia="Times New Roman" w:hAnsi="Consolas" w:cs="Times New Roman"/>
+          <w:color w:val="86897A"/>
+          <w:sz w:val="21"/>
+          <w:szCs w:val="21"/>
+          <w:lang w:eastAsia="en-IN"/>
+        </w:rPr>
+        <w:t>&gt;</w:t>
+      </w:r>
+    </w:p>
+    <w:p>
+      <w:pPr>
+        <w:shd w:val="clear" w:color="auto" w:fill="1A1A1A"/>
+        <w:spacing w:after="0" w:line="285" w:lineRule="atLeast"/>
+        <w:rPr>
+          <w:rFonts w:ascii="Consolas" w:eastAsia="Times New Roman" w:hAnsi="Consolas" w:cs="Times New Roman"/>
+          <w:color w:val="BBBBBB"/>
+          <w:sz w:val="21"/>
+          <w:szCs w:val="21"/>
+          <w:lang w:eastAsia="en-IN"/>
+        </w:rPr>
+      </w:pPr>
+    </w:p>
+    <w:p>
+      <w:pPr>
+        <w:shd w:val="clear" w:color="auto" w:fill="1A1A1A"/>
+        <w:spacing w:after="0" w:line="285" w:lineRule="atLeast"/>
+        <w:rPr>
+          <w:rFonts w:ascii="Consolas" w:eastAsia="Times New Roman" w:hAnsi="Consolas" w:cs="Times New Roman"/>
+          <w:color w:val="BBBBBB"/>
+          <w:sz w:val="21"/>
+          <w:szCs w:val="21"/>
+          <w:lang w:eastAsia="en-IN"/>
+        </w:rPr>
+      </w:pPr>
+      <w:r>
+        <w:rPr>
+          <w:rFonts w:ascii="Consolas" w:eastAsia="Times New Roman" w:hAnsi="Consolas" w:cs="Times New Roman"/>
+          <w:color w:val="F0F0F0"/>
+          <w:sz w:val="21"/>
+          <w:szCs w:val="21"/>
+          <w:lang w:eastAsia="en-IN"/>
+        </w:rPr>
+        <w:t xml:space="preserve">        </w:t>
+      </w:r>
+      <w:r>
+        <w:rPr>
+          <w:rFonts w:ascii="Consolas" w:eastAsia="Times New Roman" w:hAnsi="Consolas" w:cs="Times New Roman"/>
+          <w:color w:val="86897A"/>
+          <w:sz w:val="21"/>
+          <w:szCs w:val="21"/>
+          <w:lang w:eastAsia="en-IN"/>
+        </w:rPr>
+        <w:t>{</w:t>
+      </w:r>
+      <w:r>
+        <w:rPr>
+          <w:rFonts w:ascii="Consolas" w:eastAsia="Times New Roman" w:hAnsi="Consolas" w:cs="Times New Roman"/>
+          <w:color w:val="6F6F6F"/>
+          <w:sz w:val="21"/>
+          <w:szCs w:val="21"/>
+          <w:lang w:eastAsia="en-IN"/>
+        </w:rPr>
+        <w:t xml:space="preserve">/* catch 404 </w:t>
+      </w:r>
+      <w:proofErr w:type="gramStart"/>
+      <w:r>
+        <w:rPr>
+          <w:rFonts w:ascii="Consolas" w:eastAsia="Times New Roman" w:hAnsi="Consolas" w:cs="Times New Roman"/>
+          <w:color w:val="6F6F6F"/>
+          <w:sz w:val="21"/>
+          <w:szCs w:val="21"/>
+          <w:lang w:eastAsia="en-IN"/>
+        </w:rPr>
+        <w:t>pages  *</w:t>
+      </w:r>
+      <w:proofErr w:type="gramEnd"/>
+      <w:r>
+        <w:rPr>
+          <w:rFonts w:ascii="Consolas" w:eastAsia="Times New Roman" w:hAnsi="Consolas" w:cs="Times New Roman"/>
+          <w:color w:val="6F6F6F"/>
+          <w:sz w:val="21"/>
+          <w:szCs w:val="21"/>
+          <w:lang w:eastAsia="en-IN"/>
+        </w:rPr>
+        <w:t>/</w:t>
+      </w:r>
+      <w:r>
+        <w:rPr>
+          <w:rFonts w:ascii="Consolas" w:eastAsia="Times New Roman" w:hAnsi="Consolas" w:cs="Times New Roman"/>
+          <w:color w:val="86897A"/>
+          <w:sz w:val="21"/>
+          <w:szCs w:val="21"/>
+          <w:lang w:eastAsia="en-IN"/>
+        </w:rPr>
+        <w:t>}</w:t>
+      </w:r>
+    </w:p>
+    <w:p>
+      <w:pPr>
+        <w:shd w:val="clear" w:color="auto" w:fill="1A1A1A"/>
+        <w:spacing w:after="0" w:line="285" w:lineRule="atLeast"/>
+        <w:rPr>
+          <w:rFonts w:ascii="Consolas" w:eastAsia="Times New Roman" w:hAnsi="Consolas" w:cs="Times New Roman"/>
+          <w:color w:val="BBBBBB"/>
+          <w:sz w:val="21"/>
+          <w:szCs w:val="21"/>
+          <w:lang w:eastAsia="en-IN"/>
+        </w:rPr>
+      </w:pPr>
+      <w:r>
+        <w:rPr>
+          <w:rFonts w:ascii="Consolas" w:eastAsia="Times New Roman" w:hAnsi="Consolas" w:cs="Times New Roman"/>
+          <w:color w:val="F0F0F0"/>
+          <w:sz w:val="21"/>
+          <w:szCs w:val="21"/>
+          <w:lang w:eastAsia="en-IN"/>
+        </w:rPr>
+        <w:t xml:space="preserve">        </w:t>
+      </w:r>
+      <w:r>
+        <w:rPr>
+          <w:rFonts w:ascii="Consolas" w:eastAsia="Times New Roman" w:hAnsi="Consolas" w:cs="Times New Roman"/>
+          <w:color w:val="86897A"/>
+          <w:sz w:val="21"/>
+          <w:szCs w:val="21"/>
+          <w:lang w:eastAsia="en-IN"/>
+        </w:rPr>
+        <w:t>&lt;</w:t>
+      </w:r>
+      <w:r>
+        <w:rPr>
+          <w:rFonts w:ascii="Consolas" w:eastAsia="Times New Roman" w:hAnsi="Consolas" w:cs="Times New Roman"/>
+          <w:color w:val="A390FF"/>
+          <w:sz w:val="21"/>
+          <w:szCs w:val="21"/>
+          <w:lang w:eastAsia="en-IN"/>
+        </w:rPr>
+        <w:t>Route</w:t>
+      </w:r>
+      <w:r>
+        <w:rPr>
+          <w:rFonts w:ascii="Consolas" w:eastAsia="Times New Roman" w:hAnsi="Consolas" w:cs="Times New Roman"/>
+          <w:color w:val="F0F0F0"/>
+          <w:sz w:val="21"/>
+          <w:szCs w:val="21"/>
+          <w:lang w:eastAsia="en-IN"/>
+        </w:rPr>
+        <w:t xml:space="preserve"> </w:t>
+      </w:r>
+      <w:r>
+        <w:rPr>
+          <w:rFonts w:ascii="Consolas" w:eastAsia="Times New Roman" w:hAnsi="Consolas" w:cs="Times New Roman"/>
+          <w:color w:val="CABEFF"/>
+          <w:sz w:val="21"/>
+          <w:szCs w:val="21"/>
+          <w:lang w:eastAsia="en-IN"/>
+        </w:rPr>
+        <w:t>path</w:t>
+      </w:r>
+      <w:r>
+        <w:rPr>
+          <w:rFonts w:ascii="Consolas" w:eastAsia="Times New Roman" w:hAnsi="Consolas" w:cs="Times New Roman"/>
+          <w:color w:val="B3E8B4"/>
+          <w:sz w:val="21"/>
+          <w:szCs w:val="21"/>
+          <w:lang w:eastAsia="en-IN"/>
+        </w:rPr>
+        <w:t>="</w:t>
+      </w:r>
+      <w:r>
+        <w:rPr>
+          <w:rFonts w:ascii="Consolas" w:eastAsia="Times New Roman" w:hAnsi="Consolas" w:cs="Times New Roman"/>
+          <w:color w:val="BFD084"/>
+          <w:sz w:val="21"/>
+          <w:szCs w:val="21"/>
+          <w:lang w:eastAsia="en-IN"/>
+        </w:rPr>
+        <w:t>*</w:t>
+      </w:r>
+      <w:r>
+        <w:rPr>
+          <w:rFonts w:ascii="Consolas" w:eastAsia="Times New Roman" w:hAnsi="Consolas" w:cs="Times New Roman"/>
+          <w:color w:val="B3E8B4"/>
+          <w:sz w:val="21"/>
+          <w:szCs w:val="21"/>
+          <w:lang w:eastAsia="en-IN"/>
+        </w:rPr>
+        <w:t>"</w:t>
+      </w:r>
+      <w:r>
+        <w:rPr>
+          <w:rFonts w:ascii="Consolas" w:eastAsia="Times New Roman" w:hAnsi="Consolas" w:cs="Times New Roman"/>
+          <w:color w:val="F0F0F0"/>
+          <w:sz w:val="21"/>
+          <w:szCs w:val="21"/>
+          <w:lang w:eastAsia="en-IN"/>
+        </w:rPr>
+        <w:t xml:space="preserve"> </w:t>
+      </w:r>
+      <w:r>
+        <w:rPr>
+          <w:rFonts w:ascii="Consolas" w:eastAsia="Times New Roman" w:hAnsi="Consolas" w:cs="Times New Roman"/>
+          <w:color w:val="CABEFF"/>
+          <w:sz w:val="21"/>
+          <w:szCs w:val="21"/>
+          <w:lang w:eastAsia="en-IN"/>
+        </w:rPr>
+        <w:t>element</w:t>
+      </w:r>
+      <w:proofErr w:type="gramStart"/>
+      <w:r>
+        <w:rPr>
+          <w:rFonts w:ascii="Consolas" w:eastAsia="Times New Roman" w:hAnsi="Consolas" w:cs="Times New Roman"/>
+          <w:color w:val="B3E8B4"/>
+          <w:sz w:val="21"/>
+          <w:szCs w:val="21"/>
+          <w:lang w:eastAsia="en-IN"/>
+        </w:rPr>
+        <w:t>=</w:t>
+      </w:r>
+      <w:r>
+        <w:rPr>
+          <w:rFonts w:ascii="Consolas" w:eastAsia="Times New Roman" w:hAnsi="Consolas" w:cs="Times New Roman"/>
+          <w:color w:val="86897A"/>
+          <w:sz w:val="21"/>
+          <w:szCs w:val="21"/>
+          <w:lang w:eastAsia="en-IN"/>
+        </w:rPr>
+        <w:t>{</w:t>
+      </w:r>
+      <w:proofErr w:type="gramEnd"/>
+      <w:r>
+        <w:rPr>
+          <w:rFonts w:ascii="Consolas" w:eastAsia="Times New Roman" w:hAnsi="Consolas" w:cs="Times New Roman"/>
+          <w:color w:val="86897A"/>
+          <w:sz w:val="21"/>
+          <w:szCs w:val="21"/>
+          <w:lang w:eastAsia="en-IN"/>
+        </w:rPr>
+        <w:t>&lt;</w:t>
+      </w:r>
+      <w:r>
+        <w:rPr>
+          <w:rFonts w:ascii="Consolas" w:eastAsia="Times New Roman" w:hAnsi="Consolas" w:cs="Times New Roman"/>
+          <w:color w:val="A390FF"/>
+          <w:sz w:val="21"/>
+          <w:szCs w:val="21"/>
+          <w:lang w:eastAsia="en-IN"/>
+        </w:rPr>
+        <w:t>Error</w:t>
+      </w:r>
+      <w:r>
+        <w:rPr>
+          <w:rFonts w:ascii="Consolas" w:eastAsia="Times New Roman" w:hAnsi="Consolas" w:cs="Times New Roman"/>
+          <w:color w:val="F0F0F0"/>
+          <w:sz w:val="21"/>
+          <w:szCs w:val="21"/>
+          <w:lang w:eastAsia="en-IN"/>
+        </w:rPr>
+        <w:t xml:space="preserve"> </w:t>
+      </w:r>
+      <w:r>
+        <w:rPr>
+          <w:rFonts w:ascii="Consolas" w:eastAsia="Times New Roman" w:hAnsi="Consolas" w:cs="Times New Roman"/>
+          <w:color w:val="86897A"/>
+          <w:sz w:val="21"/>
+          <w:szCs w:val="21"/>
+          <w:lang w:eastAsia="en-IN"/>
+        </w:rPr>
+        <w:t>/&gt;}</w:t>
+      </w:r>
+      <w:r>
+        <w:rPr>
+          <w:rFonts w:ascii="Consolas" w:eastAsia="Times New Roman" w:hAnsi="Consolas" w:cs="Times New Roman"/>
+          <w:color w:val="F0F0F0"/>
+          <w:sz w:val="21"/>
+          <w:szCs w:val="21"/>
+          <w:lang w:eastAsia="en-IN"/>
+        </w:rPr>
+        <w:t xml:space="preserve"> </w:t>
+      </w:r>
+      <w:r>
+        <w:rPr>
+          <w:rFonts w:ascii="Consolas" w:eastAsia="Times New Roman" w:hAnsi="Consolas" w:cs="Times New Roman"/>
+          <w:color w:val="86897A"/>
+          <w:sz w:val="21"/>
+          <w:szCs w:val="21"/>
+          <w:lang w:eastAsia="en-IN"/>
+        </w:rPr>
+        <w:t>/&gt;</w:t>
+      </w:r>
+    </w:p>
+    <w:p>
+      <w:pPr>
+        <w:shd w:val="clear" w:color="auto" w:fill="1A1A1A"/>
+        <w:spacing w:after="0" w:line="285" w:lineRule="atLeast"/>
+        <w:rPr>
+          <w:rFonts w:ascii="Consolas" w:eastAsia="Times New Roman" w:hAnsi="Consolas" w:cs="Times New Roman"/>
+          <w:color w:val="BBBBBB"/>
+          <w:sz w:val="21"/>
+          <w:szCs w:val="21"/>
+          <w:lang w:eastAsia="en-IN"/>
+        </w:rPr>
+      </w:pPr>
+      <w:r>
+        <w:rPr>
+          <w:rFonts w:ascii="Consolas" w:eastAsia="Times New Roman" w:hAnsi="Consolas" w:cs="Times New Roman"/>
+          <w:color w:val="F0F0F0"/>
+          <w:sz w:val="21"/>
+          <w:szCs w:val="21"/>
+          <w:lang w:eastAsia="en-IN"/>
+        </w:rPr>
+        <w:t xml:space="preserve">      </w:t>
+      </w:r>
+      <w:r>
+        <w:rPr>
+          <w:rFonts w:ascii="Consolas" w:eastAsia="Times New Roman" w:hAnsi="Consolas" w:cs="Times New Roman"/>
+          <w:color w:val="86897A"/>
+          <w:sz w:val="21"/>
+          <w:szCs w:val="21"/>
+          <w:lang w:eastAsia="en-IN"/>
+        </w:rPr>
+        <w:t>&lt;/</w:t>
+      </w:r>
+      <w:r>
+        <w:rPr>
+          <w:rFonts w:ascii="Consolas" w:eastAsia="Times New Roman" w:hAnsi="Consolas" w:cs="Times New Roman"/>
+          <w:color w:val="A390FF"/>
+          <w:sz w:val="21"/>
+          <w:szCs w:val="21"/>
+          <w:lang w:eastAsia="en-IN"/>
+        </w:rPr>
+        <w:t>Routes</w:t>
+      </w:r>
+      <w:r>
+        <w:rPr>
+          <w:rFonts w:ascii="Consolas" w:eastAsia="Times New Roman" w:hAnsi="Consolas" w:cs="Times New Roman"/>
+          <w:color w:val="86897A"/>
+          <w:sz w:val="21"/>
+          <w:szCs w:val="21"/>
+          <w:lang w:eastAsia="en-IN"/>
+        </w:rPr>
+        <w:t>&gt;</w:t>
+      </w:r>
+    </w:p>
+    <w:p>
+      <w:pPr>
+        <w:shd w:val="clear" w:color="auto" w:fill="1A1A1A"/>
+        <w:spacing w:after="0" w:line="285" w:lineRule="atLeast"/>
+        <w:rPr>
+          <w:rFonts w:ascii="Consolas" w:eastAsia="Times New Roman" w:hAnsi="Consolas" w:cs="Times New Roman"/>
+          <w:color w:val="BBBBBB"/>
+          <w:sz w:val="21"/>
+          <w:szCs w:val="21"/>
+          <w:lang w:eastAsia="en-IN"/>
+        </w:rPr>
+      </w:pPr>
+      <w:r>
+        <w:rPr>
+          <w:rFonts w:ascii="Consolas" w:eastAsia="Times New Roman" w:hAnsi="Consolas" w:cs="Times New Roman"/>
+          <w:color w:val="F0F0F0"/>
+          <w:sz w:val="21"/>
+          <w:szCs w:val="21"/>
+          <w:lang w:eastAsia="en-IN"/>
+        </w:rPr>
+        <w:t xml:space="preserve">    </w:t>
+      </w:r>
+      <w:r>
+        <w:rPr>
+          <w:rFonts w:ascii="Consolas" w:eastAsia="Times New Roman" w:hAnsi="Consolas" w:cs="Times New Roman"/>
+          <w:color w:val="86897A"/>
+          <w:sz w:val="21"/>
+          <w:szCs w:val="21"/>
+          <w:lang w:eastAsia="en-IN"/>
+        </w:rPr>
+        <w:t>&lt;/</w:t>
+      </w:r>
+      <w:proofErr w:type="spellStart"/>
+      <w:r>
+        <w:rPr>
+          <w:rFonts w:ascii="Consolas" w:eastAsia="Times New Roman" w:hAnsi="Consolas" w:cs="Times New Roman"/>
+          <w:color w:val="A390FF"/>
+          <w:sz w:val="21"/>
+          <w:szCs w:val="21"/>
+          <w:lang w:eastAsia="en-IN"/>
+        </w:rPr>
+        <w:t>BrowserRouter</w:t>
+      </w:r>
+      <w:proofErr w:type="spellEnd"/>
+      <w:r>
+        <w:rPr>
+          <w:rFonts w:ascii="Consolas" w:eastAsia="Times New Roman" w:hAnsi="Consolas" w:cs="Times New Roman"/>
+          <w:color w:val="86897A"/>
+          <w:sz w:val="21"/>
+          <w:szCs w:val="21"/>
+          <w:lang w:eastAsia="en-IN"/>
+        </w:rPr>
+        <w:t>&gt;</w:t>
+      </w:r>
+    </w:p>
+    <w:p>
+      <w:pPr>
+        <w:ind w:left="1080"/>
+        <w:rPr>
+          <w:lang w:val="en-US"/>
+        </w:rPr>
+      </w:pPr>
+      <w:bookmarkStart w:id="0" w:name="_GoBack"/>
+      <w:bookmarkEnd w:id="0"/>
+    </w:p>
+    <w:p>
+      <w:pPr>
+        <w:pStyle w:val="ListParagraph"/>
+        <w:numPr>
+          <w:ilvl w:val="0"/>
+          <w:numId w:val="1"/>
+        </w:numPr>
+        <w:rPr>
+          <w:lang w:val="en-US"/>
+        </w:rPr>
+      </w:pPr>
+      <w:r>
+        <w:rPr>
+          <w:lang w:val="en-US"/>
+        </w:rPr>
+        <w:t xml:space="preserve">Framework mode </w:t>
+      </w:r>
+      <w:r>
+        <w:rPr>
+          <w:lang w:val="en-US"/>
+        </w:rPr>
+        <w:sym w:font="Wingdings" w:char="F0E0"/>
+      </w:r>
+      <w:r>
+        <w:rPr>
+          <w:lang w:val="en-US"/>
+        </w:rPr>
+        <w:t xml:space="preserve"> it is not mostly used it defines how framework like </w:t>
+      </w:r>
+      <w:proofErr w:type="spellStart"/>
+      <w:r>
+        <w:rPr>
+          <w:lang w:val="en-US"/>
+        </w:rPr>
+        <w:t>nextjs</w:t>
+      </w:r>
+      <w:proofErr w:type="spellEnd"/>
+      <w:r>
+        <w:rPr>
+          <w:lang w:val="en-US"/>
+        </w:rPr>
+        <w:t xml:space="preserve"> works with react route</w:t>
+      </w:r>
+    </w:p>
+    <w:p>
+      <w:pPr>
+        <w:pStyle w:val="ListParagraph"/>
+        <w:numPr>
+          <w:ilvl w:val="1"/>
+          <w:numId w:val="1"/>
+        </w:numPr>
+        <w:rPr>
+          <w:lang w:val="en-US"/>
+        </w:rPr>
+      </w:pPr>
+    </w:p>
+    <w:p>
+      <w:pPr>
+        <w:pStyle w:val="ListParagraph"/>
+        <w:rPr>
+          <w:lang w:val="en-US"/>
+        </w:rPr>
+      </w:pPr>
+    </w:p>
     <w:sectPr>
       <w:pgSz w:w="11906" w:h="16838"/>
       <w:pgMar w:top="1440" w:right="1440" w:bottom="1440" w:left="1440" w:header="708" w:footer="708" w:gutter="0"/>
@@ -2783,6 +4568,127 @@
     </w:sectPr>
   </w:body>
 </w:document>
+</file>
+
+<file path=word/numbering.xml><?xml version="1.0" encoding="utf-8"?>
+<w:numbering xmlns:wpc="http://schemas.microsoft.com/office/word/2010/wordprocessingCanvas" xmlns:cx="http://schemas.microsoft.com/office/drawing/2014/chartex" xmlns:cx1="http://schemas.microsoft.com/office/drawing/2015/9/8/chartex" xmlns:cx2="http://schemas.microsoft.com/office/drawing/2015/10/21/chartex" xmlns:cx3="http://schemas.microsoft.com/office/drawing/2016/5/9/chartex" xmlns:cx4="http://schemas.microsoft.com/office/drawing/2016/5/10/chartex" xmlns:cx5="http://schemas.microsoft.com/office/drawing/2016/5/11/chartex" xmlns:cx6="http://schemas.microsoft.com/office/drawing/2016/5/12/chartex" xmlns:cx7="http://schemas.microsoft.com/office/drawing/2016/5/13/chartex" xmlns:cx8="http://schemas.microsoft.com/office/drawing/2016/5/14/chartex" xmlns:mc="http://schemas.openxmlformats.org/markup-compatibility/2006" xmlns:aink="http://schemas.microsoft.com/office/drawing/2016/ink" xmlns:am3d="http://schemas.microsoft.com/office/drawing/2017/model3d" xmlns:o="urn:schemas-microsoft-com:office:office" xmlns:r="http://schemas.openxmlformats.org/officeDocument/2006/relationships" xmlns:m="http://schemas.openxmlformats.org/officeDocument/2006/math" xmlns:v="urn:schemas-microsoft-com:vml" xmlns:wp14="http://schemas.microsoft.com/office/word/2010/wordprocessingDrawing" xmlns:wp="http://schemas.openxmlformats.org/drawingml/2006/wordprocessingDrawing" xmlns:w10="urn:schemas-microsoft-com:office:word" xmlns:w="http://schemas.openxmlformats.org/wordprocessingml/2006/main" xmlns:w14="http://schemas.microsoft.com/office/word/2010/wordml" xmlns:w15="http://schemas.microsoft.com/office/word/2012/wordml" xmlns:w16cid="http://schemas.microsoft.com/office/word/2016/wordml/cid" xmlns:w16se="http://schemas.microsoft.com/office/word/2015/wordml/symex" xmlns:wpg="http://schemas.microsoft.com/office/word/2010/wordprocessingGroup" xmlns:wpi="http://schemas.microsoft.com/office/word/2010/wordprocessingInk" xmlns:wne="http://schemas.microsoft.com/office/word/2006/wordml" xmlns:wps="http://schemas.microsoft.com/office/word/2010/wordprocessingShape" mc:Ignorable="w14 w15 w16se w16cid wp14">
+  <w:abstractNum w:abstractNumId="0" w15:restartNumberingAfterBreak="0">
+    <w:nsid w:val="5D485595"/>
+    <w:multiLevelType w:val="hybridMultilevel"/>
+    <w:tmpl w:val="19F66942"/>
+    <w:lvl w:ilvl="0" w:tplc="40090001">
+      <w:start w:val="1"/>
+      <w:numFmt w:val="bullet"/>
+      <w:lvlText w:val=""/>
+      <w:lvlJc w:val="left"/>
+      <w:pPr>
+        <w:ind w:left="720" w:hanging="360"/>
+      </w:pPr>
+      <w:rPr>
+        <w:rFonts w:ascii="Symbol" w:hAnsi="Symbol" w:hint="default"/>
+      </w:rPr>
+    </w:lvl>
+    <w:lvl w:ilvl="1" w:tplc="40090003">
+      <w:start w:val="1"/>
+      <w:numFmt w:val="bullet"/>
+      <w:lvlText w:val="o"/>
+      <w:lvlJc w:val="left"/>
+      <w:pPr>
+        <w:ind w:left="1440" w:hanging="360"/>
+      </w:pPr>
+      <w:rPr>
+        <w:rFonts w:ascii="Courier New" w:hAnsi="Courier New" w:cs="Courier New" w:hint="default"/>
+      </w:rPr>
+    </w:lvl>
+    <w:lvl w:ilvl="2" w:tplc="40090005" w:tentative="1">
+      <w:start w:val="1"/>
+      <w:numFmt w:val="bullet"/>
+      <w:lvlText w:val=""/>
+      <w:lvlJc w:val="left"/>
+      <w:pPr>
+        <w:ind w:left="2160" w:hanging="360"/>
+      </w:pPr>
+      <w:rPr>
+        <w:rFonts w:ascii="Wingdings" w:hAnsi="Wingdings" w:hint="default"/>
+      </w:rPr>
+    </w:lvl>
+    <w:lvl w:ilvl="3" w:tplc="40090001" w:tentative="1">
+      <w:start w:val="1"/>
+      <w:numFmt w:val="bullet"/>
+      <w:lvlText w:val=""/>
+      <w:lvlJc w:val="left"/>
+      <w:pPr>
+        <w:ind w:left="2880" w:hanging="360"/>
+      </w:pPr>
+      <w:rPr>
+        <w:rFonts w:ascii="Symbol" w:hAnsi="Symbol" w:hint="default"/>
+      </w:rPr>
+    </w:lvl>
+    <w:lvl w:ilvl="4" w:tplc="40090003" w:tentative="1">
+      <w:start w:val="1"/>
+      <w:numFmt w:val="bullet"/>
+      <w:lvlText w:val="o"/>
+      <w:lvlJc w:val="left"/>
+      <w:pPr>
+        <w:ind w:left="3600" w:hanging="360"/>
+      </w:pPr>
+      <w:rPr>
+        <w:rFonts w:ascii="Courier New" w:hAnsi="Courier New" w:cs="Courier New" w:hint="default"/>
+      </w:rPr>
+    </w:lvl>
+    <w:lvl w:ilvl="5" w:tplc="40090005" w:tentative="1">
+      <w:start w:val="1"/>
+      <w:numFmt w:val="bullet"/>
+      <w:lvlText w:val=""/>
+      <w:lvlJc w:val="left"/>
+      <w:pPr>
+        <w:ind w:left="4320" w:hanging="360"/>
+      </w:pPr>
+      <w:rPr>
+        <w:rFonts w:ascii="Wingdings" w:hAnsi="Wingdings" w:hint="default"/>
+      </w:rPr>
+    </w:lvl>
+    <w:lvl w:ilvl="6" w:tplc="40090001" w:tentative="1">
+      <w:start w:val="1"/>
+      <w:numFmt w:val="bullet"/>
+      <w:lvlText w:val=""/>
+      <w:lvlJc w:val="left"/>
+      <w:pPr>
+        <w:ind w:left="5040" w:hanging="360"/>
+      </w:pPr>
+      <w:rPr>
+        <w:rFonts w:ascii="Symbol" w:hAnsi="Symbol" w:hint="default"/>
+      </w:rPr>
+    </w:lvl>
+    <w:lvl w:ilvl="7" w:tplc="40090003" w:tentative="1">
+      <w:start w:val="1"/>
+      <w:numFmt w:val="bullet"/>
+      <w:lvlText w:val="o"/>
+      <w:lvlJc w:val="left"/>
+      <w:pPr>
+        <w:ind w:left="5760" w:hanging="360"/>
+      </w:pPr>
+      <w:rPr>
+        <w:rFonts w:ascii="Courier New" w:hAnsi="Courier New" w:cs="Courier New" w:hint="default"/>
+      </w:rPr>
+    </w:lvl>
+    <w:lvl w:ilvl="8" w:tplc="40090005" w:tentative="1">
+      <w:start w:val="1"/>
+      <w:numFmt w:val="bullet"/>
+      <w:lvlText w:val=""/>
+      <w:lvlJc w:val="left"/>
+      <w:pPr>
+        <w:ind w:left="6480" w:hanging="360"/>
+      </w:pPr>
+      <w:rPr>
+        <w:rFonts w:ascii="Wingdings" w:hAnsi="Wingdings" w:hint="default"/>
+      </w:rPr>
+    </w:lvl>
+  </w:abstractNum>
+  <w:num w:numId="1">
+    <w:abstractNumId w:val="0"/>
+  </w:num>
+</w:numbering>
 </file>
 
 <file path=word/styles.xml><?xml version="1.0" encoding="utf-8"?>
@@ -3210,6 +5116,17 @@
     <w:semiHidden/>
     <w:unhideWhenUsed/>
   </w:style>
+  <w:style w:type="paragraph" w:styleId="ListParagraph">
+    <w:name w:val="List Paragraph"/>
+    <w:basedOn w:val="Normal"/>
+    <w:uiPriority w:val="34"/>
+    <w:qFormat/>
+    <w:rsid w:val="00136088"/>
+    <w:pPr>
+      <w:ind w:left="720"/>
+      <w:contextualSpacing/>
+    </w:pPr>
+  </w:style>
 </w:styles>
 </file>
 

</xml_diff>